<commit_message>
deleted sensitive data from 123.docx
</commit_message>
<xml_diff>
--- a/123.docx
+++ b/123.docx
@@ -628,7 +628,31 @@
           <w:lang w:val="uk-UA" w:eastAsia="ko-KR"/>
           <w14:ligatures w14:val="none"/>
         </w:rPr>
-        <w:t>Перевірила: доцент, к.т.н. Москаленко А.С.</w:t>
+        <w:t xml:space="preserve">Перевірила: доцент, </w:t>
+      </w:r>
+      <w:proofErr w:type="spellStart"/>
+      <w:r>
+        <w:rPr>
+          <w:rFonts w:ascii="Times New Roman" w:eastAsia="Batang" w:hAnsi="Times New Roman" w:cs="Times New Roman"/>
+          <w:kern w:val="0"/>
+          <w:sz w:val="24"/>
+          <w:szCs w:val="24"/>
+          <w:lang w:val="uk-UA" w:eastAsia="ko-KR"/>
+          <w14:ligatures w14:val="none"/>
+        </w:rPr>
+        <w:t>к.т.н</w:t>
+      </w:r>
+      <w:proofErr w:type="spellEnd"/>
+      <w:r>
+        <w:rPr>
+          <w:rFonts w:ascii="Times New Roman" w:eastAsia="Batang" w:hAnsi="Times New Roman" w:cs="Times New Roman"/>
+          <w:kern w:val="0"/>
+          <w:sz w:val="24"/>
+          <w:szCs w:val="24"/>
+          <w:lang w:val="uk-UA" w:eastAsia="ko-KR"/>
+          <w14:ligatures w14:val="none"/>
+        </w:rPr>
+        <w:t>. Москаленко А.С.</w:t>
       </w:r>
     </w:p>
     <w:p>
@@ -837,2039 +861,15 @@
     </w:p>
     <w:p>
       <w:pPr>
-        <w:spacing w:line="240" w:lineRule="auto"/>
-        <w:rPr>
-          <w:rFonts w:ascii="Times New Roman" w:hAnsi="Times New Roman" w:cs="Times New Roman"/>
-          <w:sz w:val="24"/>
-          <w:szCs w:val="24"/>
-          <w:lang w:val="uk-UA"/>
-        </w:rPr>
-      </w:pPr>
-    </w:p>
-    <w:p>
-      <w:pPr>
-        <w:spacing w:line="240" w:lineRule="auto"/>
-        <w:rPr>
-          <w:rFonts w:ascii="Times New Roman" w:hAnsi="Times New Roman" w:cs="Times New Roman"/>
-          <w:sz w:val="24"/>
-          <w:szCs w:val="24"/>
-          <w:lang w:val="uk-UA"/>
-        </w:rPr>
-      </w:pPr>
-    </w:p>
-    <w:p>
-      <w:pPr>
-        <w:spacing w:after="0" w:line="240" w:lineRule="auto"/>
-        <w:ind w:firstLine="284"/>
         <w:jc w:val="both"/>
-        <w:rPr>
-          <w:rFonts w:ascii="Times New Roman" w:hAnsi="Times New Roman" w:cs="Times New Roman"/>
-          <w:sz w:val="24"/>
-          <w:szCs w:val="24"/>
-          <w:lang w:val="uk-UA"/>
-        </w:rPr>
-      </w:pPr>
-      <w:r>
-        <w:rPr>
-          <w:rFonts w:ascii="Times New Roman" w:hAnsi="Times New Roman" w:cs="Times New Roman"/>
-          <w:sz w:val="24"/>
-          <w:szCs w:val="24"/>
-          <w:lang w:val="uk-UA"/>
-        </w:rPr>
-        <w:lastRenderedPageBreak/>
-        <w:t>Тема</w:t>
-      </w:r>
-      <w:r>
-        <w:rPr>
-          <w:rFonts w:ascii="Times New Roman" w:hAnsi="Times New Roman" w:cs="Times New Roman"/>
-          <w:sz w:val="24"/>
-          <w:szCs w:val="24"/>
-          <w:lang w:val="ru-RU"/>
-        </w:rPr>
-        <w:t xml:space="preserve"> </w:t>
-      </w:r>
-      <w:r>
-        <w:rPr>
-          <w:rFonts w:ascii="Times New Roman" w:hAnsi="Times New Roman" w:cs="Times New Roman"/>
-          <w:sz w:val="24"/>
-          <w:szCs w:val="24"/>
-          <w:lang w:val="uk-UA"/>
-        </w:rPr>
-        <w:t xml:space="preserve"> </w:t>
-      </w:r>
-      <w:r>
-        <w:rPr>
-          <w:rFonts w:ascii="Times New Roman" w:hAnsi="Times New Roman" w:cs="Times New Roman"/>
-          <w:sz w:val="24"/>
-          <w:szCs w:val="24"/>
-          <w:lang w:val="uk-UA"/>
-        </w:rPr>
-        <w:t>Створення профілю в LinkedIn</w:t>
-      </w:r>
-    </w:p>
-    <w:p>
-      <w:pPr>
-        <w:spacing w:after="0" w:line="240" w:lineRule="auto"/>
-        <w:ind w:firstLine="284"/>
-        <w:jc w:val="both"/>
-        <w:rPr>
-          <w:rFonts w:ascii="Times New Roman" w:hAnsi="Times New Roman" w:cs="Times New Roman"/>
-          <w:sz w:val="24"/>
-          <w:szCs w:val="24"/>
-          <w:lang w:val="uk-UA"/>
-        </w:rPr>
-      </w:pPr>
-      <w:r>
-        <w:rPr>
-          <w:rFonts w:ascii="Times New Roman" w:hAnsi="Times New Roman" w:cs="Times New Roman"/>
-          <w:sz w:val="24"/>
-          <w:szCs w:val="24"/>
-          <w:lang w:val="uk-UA"/>
-        </w:rPr>
-        <w:t>Мета</w:t>
-      </w:r>
-      <w:r>
-        <w:rPr>
-          <w:rFonts w:ascii="Times New Roman" w:hAnsi="Times New Roman" w:cs="Times New Roman"/>
-          <w:sz w:val="24"/>
-          <w:szCs w:val="24"/>
-          <w:lang w:val="uk-UA"/>
-        </w:rPr>
-        <w:t xml:space="preserve"> лабораторної роботи:</w:t>
-      </w:r>
-    </w:p>
-    <w:p>
-      <w:pPr>
-        <w:pStyle w:val="a9"/>
-        <w:numPr>
-          <w:ilvl w:val="0"/>
-          <w:numId w:val="1"/>
-        </w:numPr>
-        <w:shd w:val="clear" w:color="auto" w:fill="FFFFFF"/>
-        <w:spacing w:before="100" w:beforeAutospacing="1" w:after="100" w:afterAutospacing="1" w:line="240" w:lineRule="auto"/>
-        <w:ind w:firstLine="284"/>
-        <w:jc w:val="both"/>
-        <w:rPr>
-          <w:rFonts w:ascii="Times New Roman" w:eastAsia="Times New Roman" w:hAnsi="Times New Roman" w:cs="Times New Roman"/>
-          <w:kern w:val="0"/>
-          <w:sz w:val="24"/>
-          <w:szCs w:val="24"/>
-          <w:lang w:val="uk-UA"/>
-          <w14:ligatures w14:val="none"/>
-        </w:rPr>
-      </w:pPr>
-      <w:r>
-        <w:rPr>
-          <w:rFonts w:ascii="Times New Roman" w:hAnsi="Times New Roman" w:cs="Times New Roman"/>
-          <w:sz w:val="24"/>
-          <w:szCs w:val="24"/>
-          <w:lang w:val="uk-UA"/>
-        </w:rPr>
-        <w:t>зрозуміти значення та функціональність LinkedIn як професійної соціальної мережі;</w:t>
-      </w:r>
-    </w:p>
-    <w:p>
-      <w:pPr>
-        <w:pStyle w:val="a9"/>
-        <w:numPr>
-          <w:ilvl w:val="0"/>
-          <w:numId w:val="1"/>
-        </w:numPr>
-        <w:shd w:val="clear" w:color="auto" w:fill="FFFFFF"/>
-        <w:spacing w:before="100" w:beforeAutospacing="1" w:after="100" w:afterAutospacing="1" w:line="240" w:lineRule="auto"/>
-        <w:ind w:firstLine="284"/>
-        <w:jc w:val="both"/>
-        <w:rPr>
-          <w:rFonts w:ascii="Times New Roman" w:eastAsia="Times New Roman" w:hAnsi="Times New Roman" w:cs="Times New Roman"/>
-          <w:kern w:val="0"/>
-          <w:sz w:val="24"/>
-          <w:szCs w:val="24"/>
-          <w:lang w:val="uk-UA"/>
-          <w14:ligatures w14:val="none"/>
-        </w:rPr>
-      </w:pPr>
-      <w:r>
-        <w:rPr>
-          <w:rFonts w:ascii="Times New Roman" w:eastAsia="Times New Roman" w:hAnsi="Times New Roman" w:cs="Times New Roman"/>
-          <w:kern w:val="0"/>
-          <w:sz w:val="24"/>
-          <w:szCs w:val="24"/>
-          <w:lang w:val="uk-UA"/>
-          <w14:ligatures w14:val="none"/>
-        </w:rPr>
-        <w:t>оволодіти навичками створення та оптимізації професійного профілю LinkedIn;</w:t>
-      </w:r>
-    </w:p>
-    <w:p>
-      <w:pPr>
-        <w:numPr>
-          <w:ilvl w:val="0"/>
-          <w:numId w:val="1"/>
-        </w:numPr>
-        <w:shd w:val="clear" w:color="auto" w:fill="FFFFFF"/>
-        <w:spacing w:before="100" w:beforeAutospacing="1" w:after="100" w:afterAutospacing="1" w:line="240" w:lineRule="auto"/>
-        <w:ind w:firstLine="284"/>
-        <w:jc w:val="both"/>
-        <w:rPr>
-          <w:rFonts w:ascii="Times New Roman" w:eastAsia="Times New Roman" w:hAnsi="Times New Roman" w:cs="Times New Roman"/>
-          <w:kern w:val="0"/>
-          <w:sz w:val="24"/>
-          <w:szCs w:val="24"/>
-          <w:lang w:val="uk-UA"/>
-          <w14:ligatures w14:val="none"/>
-        </w:rPr>
-      </w:pPr>
-      <w:r>
-        <w:rPr>
-          <w:rFonts w:ascii="Times New Roman" w:eastAsia="Times New Roman" w:hAnsi="Times New Roman" w:cs="Times New Roman"/>
-          <w:kern w:val="0"/>
-          <w:sz w:val="24"/>
-          <w:szCs w:val="24"/>
-          <w:lang w:val="uk-UA"/>
-          <w14:ligatures w14:val="none"/>
-        </w:rPr>
-        <w:t>вивчити, як використовувати LinkedIn для мережевого зв'язку, особистого брендування, пошуку роботи та професійного розвитку.</w:t>
-      </w:r>
-    </w:p>
-    <w:p>
-      <w:pPr>
-        <w:shd w:val="clear" w:color="auto" w:fill="FFFFFF"/>
-        <w:spacing w:before="100" w:beforeAutospacing="1" w:after="100" w:afterAutospacing="1" w:line="240" w:lineRule="auto"/>
-        <w:ind w:firstLine="284"/>
-        <w:jc w:val="both"/>
-        <w:rPr>
-          <w:rFonts w:ascii="Times New Roman" w:eastAsia="Times New Roman" w:hAnsi="Times New Roman" w:cs="Times New Roman"/>
-          <w:kern w:val="0"/>
-          <w:sz w:val="24"/>
-          <w:szCs w:val="24"/>
-          <w:lang w:val="uk-UA"/>
-          <w14:ligatures w14:val="none"/>
-        </w:rPr>
-      </w:pPr>
-      <w:r>
-        <w:rPr>
-          <w:rFonts w:ascii="Times New Roman" w:eastAsia="Times New Roman" w:hAnsi="Times New Roman" w:cs="Times New Roman"/>
-          <w:kern w:val="0"/>
-          <w:sz w:val="24"/>
-          <w:szCs w:val="24"/>
-          <w:lang w:val="uk-UA"/>
-          <w14:ligatures w14:val="none"/>
-        </w:rPr>
-        <w:t xml:space="preserve">Основне завдання цієї лабораторної роботи - створити власний професійний профіль </w:t>
-      </w:r>
-      <w:r>
-        <w:rPr>
-          <w:rFonts w:ascii="Times New Roman" w:eastAsia="Times New Roman" w:hAnsi="Times New Roman" w:cs="Times New Roman"/>
-          <w:kern w:val="0"/>
-          <w:sz w:val="24"/>
-          <w:szCs w:val="24"/>
-          <w14:ligatures w14:val="none"/>
-        </w:rPr>
-        <w:t>LinkedIn</w:t>
-      </w:r>
-      <w:r>
-        <w:rPr>
-          <w:rFonts w:ascii="Times New Roman" w:eastAsia="Times New Roman" w:hAnsi="Times New Roman" w:cs="Times New Roman"/>
-          <w:kern w:val="0"/>
-          <w:sz w:val="24"/>
-          <w:szCs w:val="24"/>
-          <w:lang w:val="uk-UA"/>
-          <w14:ligatures w14:val="none"/>
-        </w:rPr>
-        <w:t>, який відображає ваші навички, досвід, освіту та професійні інтереси, та дослідити можливості, які ця платформа може надати для вашого професійного розвитку.</w:t>
-      </w:r>
-    </w:p>
-    <w:p>
-      <w:pPr>
-        <w:shd w:val="clear" w:color="auto" w:fill="FFFFFF"/>
-        <w:spacing w:before="100" w:beforeAutospacing="1" w:after="100" w:afterAutospacing="1" w:line="240" w:lineRule="auto"/>
-        <w:ind w:firstLine="284"/>
-        <w:jc w:val="center"/>
-        <w:rPr>
-          <w:rFonts w:ascii="Times New Roman" w:eastAsia="Times New Roman" w:hAnsi="Times New Roman" w:cs="Times New Roman"/>
-          <w:b/>
-          <w:bCs/>
-          <w:kern w:val="0"/>
-          <w:sz w:val="28"/>
-          <w:szCs w:val="28"/>
-          <w:lang w:val="uk-UA"/>
-          <w14:ligatures w14:val="none"/>
-        </w:rPr>
-      </w:pPr>
-      <w:r>
-        <w:rPr>
-          <w:rFonts w:ascii="Times New Roman" w:eastAsia="Times New Roman" w:hAnsi="Times New Roman" w:cs="Times New Roman"/>
-          <w:b/>
-          <w:bCs/>
-          <w:kern w:val="0"/>
-          <w:sz w:val="28"/>
-          <w:szCs w:val="28"/>
-          <w:lang w:val="uk-UA"/>
-          <w14:ligatures w14:val="none"/>
-        </w:rPr>
-        <w:t>Виконання</w:t>
-      </w:r>
-    </w:p>
-    <w:p>
-      <w:pPr>
-        <w:pStyle w:val="a9"/>
-        <w:numPr>
-          <w:ilvl w:val="0"/>
-          <w:numId w:val="4"/>
-        </w:numPr>
-        <w:shd w:val="clear" w:color="auto" w:fill="FFFFFF"/>
-        <w:spacing w:after="0" w:line="240" w:lineRule="auto"/>
-        <w:jc w:val="both"/>
-        <w:rPr>
-          <w:rFonts w:ascii="Times New Roman" w:eastAsia="Times New Roman" w:hAnsi="Times New Roman" w:cs="Times New Roman"/>
-          <w:kern w:val="0"/>
-          <w:sz w:val="24"/>
-          <w:szCs w:val="24"/>
-          <w:lang w:val="uk-UA"/>
-          <w14:ligatures w14:val="none"/>
-        </w:rPr>
-      </w:pPr>
-      <w:r>
-        <w:rPr>
-          <w:rFonts w:ascii="Times New Roman" w:eastAsia="Times New Roman" w:hAnsi="Times New Roman" w:cs="Times New Roman"/>
-          <w:kern w:val="0"/>
-          <w:sz w:val="24"/>
-          <w:szCs w:val="24"/>
-          <w:lang w:val="uk-UA"/>
-          <w14:ligatures w14:val="none"/>
-        </w:rPr>
-        <w:t xml:space="preserve">Переходжу на сайт </w:t>
-      </w:r>
-      <w:r>
-        <w:rPr>
-          <w:rFonts w:ascii="Times New Roman" w:eastAsia="Times New Roman" w:hAnsi="Times New Roman" w:cs="Times New Roman"/>
-          <w:kern w:val="0"/>
-          <w:sz w:val="24"/>
-          <w:szCs w:val="24"/>
-          <w14:ligatures w14:val="none"/>
-        </w:rPr>
-        <w:t>LinkedIn</w:t>
-      </w:r>
-      <w:r>
-        <w:rPr>
-          <w:rFonts w:ascii="Times New Roman" w:eastAsia="Times New Roman" w:hAnsi="Times New Roman" w:cs="Times New Roman"/>
-          <w:kern w:val="0"/>
-          <w:sz w:val="24"/>
-          <w:szCs w:val="24"/>
-          <w:lang w:val="uk-UA"/>
-          <w14:ligatures w14:val="none"/>
-        </w:rPr>
-        <w:t xml:space="preserve"> за посиланням: </w:t>
-      </w:r>
-      <w:hyperlink r:id="rId6" w:history="1">
-        <w:r>
-          <w:rPr>
-            <w:rStyle w:val="af"/>
-            <w:rFonts w:ascii="Times New Roman" w:eastAsia="Times New Roman" w:hAnsi="Times New Roman" w:cs="Times New Roman"/>
-            <w:kern w:val="0"/>
-            <w:sz w:val="24"/>
-            <w:szCs w:val="24"/>
-            <w:lang w:val="uk-UA"/>
-            <w14:ligatures w14:val="none"/>
-          </w:rPr>
-          <w:t>https://www.linkedin.com/</w:t>
-        </w:r>
-      </w:hyperlink>
-      <w:r>
-        <w:rPr>
-          <w:rFonts w:ascii="Times New Roman" w:eastAsia="Times New Roman" w:hAnsi="Times New Roman" w:cs="Times New Roman"/>
-          <w:kern w:val="0"/>
-          <w:sz w:val="24"/>
-          <w:szCs w:val="24"/>
-          <w:lang w:val="uk-UA"/>
-          <w14:ligatures w14:val="none"/>
-        </w:rPr>
-        <w:t>.</w:t>
-      </w:r>
-    </w:p>
-    <w:p>
-      <w:pPr>
-        <w:pStyle w:val="a9"/>
-        <w:numPr>
-          <w:ilvl w:val="0"/>
-          <w:numId w:val="4"/>
-        </w:numPr>
-        <w:shd w:val="clear" w:color="auto" w:fill="FFFFFF"/>
-        <w:spacing w:after="0" w:line="240" w:lineRule="auto"/>
-        <w:jc w:val="both"/>
-        <w:rPr>
-          <w:rFonts w:ascii="Times New Roman" w:eastAsia="Times New Roman" w:hAnsi="Times New Roman" w:cs="Times New Roman"/>
-          <w:kern w:val="0"/>
-          <w:sz w:val="24"/>
-          <w:szCs w:val="24"/>
-          <w:lang w:val="uk-UA"/>
-          <w14:ligatures w14:val="none"/>
-        </w:rPr>
-      </w:pPr>
-      <w:r>
-        <w:rPr>
-          <w:rFonts w:ascii="Times New Roman" w:eastAsia="Times New Roman" w:hAnsi="Times New Roman" w:cs="Times New Roman"/>
-          <w:kern w:val="0"/>
-          <w:sz w:val="24"/>
-          <w:szCs w:val="24"/>
-          <w:lang w:val="uk-UA"/>
-          <w14:ligatures w14:val="none"/>
-        </w:rPr>
-        <w:t>Натискаючи кнопку “</w:t>
-      </w:r>
-      <w:r>
-        <w:rPr>
-          <w:rFonts w:ascii="Times New Roman" w:eastAsia="Times New Roman" w:hAnsi="Times New Roman" w:cs="Times New Roman"/>
-          <w:kern w:val="0"/>
-          <w:sz w:val="24"/>
-          <w:szCs w:val="24"/>
-          <w14:ligatures w14:val="none"/>
-        </w:rPr>
-        <w:t>Join</w:t>
-      </w:r>
-      <w:r>
-        <w:rPr>
-          <w:rFonts w:ascii="Times New Roman" w:eastAsia="Times New Roman" w:hAnsi="Times New Roman" w:cs="Times New Roman"/>
-          <w:kern w:val="0"/>
-          <w:sz w:val="24"/>
-          <w:szCs w:val="24"/>
-          <w:lang w:val="uk-UA"/>
-          <w14:ligatures w14:val="none"/>
-        </w:rPr>
-        <w:t xml:space="preserve"> </w:t>
-      </w:r>
-      <w:r>
-        <w:rPr>
-          <w:rFonts w:ascii="Times New Roman" w:eastAsia="Times New Roman" w:hAnsi="Times New Roman" w:cs="Times New Roman"/>
-          <w:kern w:val="0"/>
-          <w:sz w:val="24"/>
-          <w:szCs w:val="24"/>
-          <w14:ligatures w14:val="none"/>
-        </w:rPr>
-        <w:t>Now</w:t>
-      </w:r>
-      <w:r>
-        <w:rPr>
-          <w:rFonts w:ascii="Times New Roman" w:eastAsia="Times New Roman" w:hAnsi="Times New Roman" w:cs="Times New Roman"/>
-          <w:kern w:val="0"/>
-          <w:sz w:val="24"/>
-          <w:szCs w:val="24"/>
-          <w:lang w:val="uk-UA"/>
-          <w14:ligatures w14:val="none"/>
-        </w:rPr>
-        <w:t>”</w:t>
-      </w:r>
-      <w:r>
-        <w:rPr>
-          <w:rFonts w:ascii="Times New Roman" w:eastAsia="Times New Roman" w:hAnsi="Times New Roman" w:cs="Times New Roman"/>
-          <w:kern w:val="0"/>
-          <w:sz w:val="24"/>
-          <w:szCs w:val="24"/>
-          <w:lang w:val="uk-UA"/>
-          <w14:ligatures w14:val="none"/>
-        </w:rPr>
-        <w:t xml:space="preserve"> в правій верхній стороні сайту переходжу до створення акаунту.</w:t>
-      </w:r>
-    </w:p>
-    <w:p>
-      <w:pPr>
-        <w:keepNext/>
-        <w:shd w:val="clear" w:color="auto" w:fill="FFFFFF"/>
-        <w:spacing w:after="0" w:line="240" w:lineRule="auto"/>
-        <w:ind w:left="284"/>
-        <w:jc w:val="center"/>
-        <w:rPr>
-          <w:rFonts w:ascii="Times New Roman" w:hAnsi="Times New Roman" w:cs="Times New Roman"/>
-          <w:sz w:val="24"/>
-          <w:szCs w:val="24"/>
-          <w:lang w:val="uk-UA"/>
-        </w:rPr>
-      </w:pPr>
-      <w:r>
-        <w:rPr>
-          <w:rFonts w:ascii="Times New Roman" w:eastAsia="Times New Roman" w:hAnsi="Times New Roman" w:cs="Times New Roman"/>
-          <w:noProof/>
-          <w:kern w:val="0"/>
-          <w:sz w:val="24"/>
-          <w:szCs w:val="24"/>
-          <w14:ligatures w14:val="none"/>
-        </w:rPr>
-        <w:drawing>
-          <wp:inline distT="0" distB="0" distL="0" distR="0" wp14:anchorId="33EC283B" wp14:editId="0837FF8D">
-            <wp:extent cx="3813966" cy="2383412"/>
-            <wp:effectExtent l="0" t="0" r="0" b="0"/>
-            <wp:docPr id="621091312" name="Рисунок 1" descr="Зображення, що містить текст, знімок екрана, програмне забезпечення, Комп’ютерна піктограма&#10;&#10;Автоматично згенерований опис"/>
-            <wp:cNvGraphicFramePr>
-              <a:graphicFrameLocks xmlns:a="http://schemas.openxmlformats.org/drawingml/2006/main" noChangeAspect="1"/>
-            </wp:cNvGraphicFramePr>
-            <a:graphic xmlns:a="http://schemas.openxmlformats.org/drawingml/2006/main">
-              <a:graphicData uri="http://schemas.openxmlformats.org/drawingml/2006/picture">
-                <pic:pic xmlns:pic="http://schemas.openxmlformats.org/drawingml/2006/picture">
-                  <pic:nvPicPr>
-                    <pic:cNvPr id="621091312" name="Рисунок 1" descr="Зображення, що містить текст, знімок екрана, програмне забезпечення, Комп’ютерна піктограма&#10;&#10;Автоматично згенерований опис"/>
-                    <pic:cNvPicPr/>
-                  </pic:nvPicPr>
-                  <pic:blipFill>
-                    <a:blip r:embed="rId7"/>
-                    <a:stretch>
-                      <a:fillRect/>
-                    </a:stretch>
-                  </pic:blipFill>
-                  <pic:spPr>
-                    <a:xfrm>
-                      <a:off x="0" y="0"/>
-                      <a:ext cx="3848395" cy="2404927"/>
-                    </a:xfrm>
-                    <a:prstGeom prst="rect">
-                      <a:avLst/>
-                    </a:prstGeom>
-                  </pic:spPr>
-                </pic:pic>
-              </a:graphicData>
-            </a:graphic>
-          </wp:inline>
-        </w:drawing>
-      </w:r>
-    </w:p>
-    <w:p>
-      <w:pPr>
-        <w:pStyle w:val="af1"/>
-        <w:spacing w:after="0"/>
-        <w:jc w:val="center"/>
-        <w:rPr>
-          <w:rFonts w:ascii="Times New Roman" w:eastAsia="Times New Roman" w:hAnsi="Times New Roman" w:cs="Times New Roman"/>
-          <w:kern w:val="0"/>
-          <w:sz w:val="24"/>
-          <w:szCs w:val="24"/>
-          <w14:ligatures w14:val="none"/>
-        </w:rPr>
-      </w:pPr>
-      <w:r>
-        <w:rPr>
-          <w:rFonts w:ascii="Times New Roman" w:hAnsi="Times New Roman" w:cs="Times New Roman"/>
-          <w:sz w:val="24"/>
-          <w:szCs w:val="24"/>
-          <w:lang w:val="uk-UA"/>
-        </w:rPr>
-        <w:t>Рисунок</w:t>
-      </w:r>
-      <w:r>
         <w:rPr>
           <w:rFonts w:ascii="Times New Roman" w:hAnsi="Times New Roman" w:cs="Times New Roman"/>
           <w:noProof/>
           <w:sz w:val="24"/>
           <w:szCs w:val="24"/>
-        </w:rPr>
-        <w:t xml:space="preserve"> </w:t>
-      </w:r>
-      <w:r>
-        <w:rPr>
-          <w:rFonts w:ascii="Times New Roman" w:hAnsi="Times New Roman" w:cs="Times New Roman"/>
-          <w:noProof/>
-          <w:sz w:val="24"/>
-          <w:szCs w:val="24"/>
           <w:lang w:val="uk-UA"/>
         </w:rPr>
-        <w:t xml:space="preserve"> №1</w:t>
-      </w:r>
-      <w:r>
-        <w:rPr>
-          <w:rFonts w:ascii="Times New Roman" w:hAnsi="Times New Roman" w:cs="Times New Roman"/>
-          <w:noProof/>
-          <w:sz w:val="24"/>
-          <w:szCs w:val="24"/>
-          <w:lang w:val="uk-UA"/>
-        </w:rPr>
-        <w:t xml:space="preserve"> –</w:t>
-      </w:r>
-      <w:r>
-        <w:rPr>
-          <w:rFonts w:ascii="Times New Roman" w:hAnsi="Times New Roman" w:cs="Times New Roman"/>
-          <w:noProof/>
-          <w:sz w:val="24"/>
-          <w:szCs w:val="24"/>
-          <w:lang w:val="uk-UA"/>
-        </w:rPr>
-        <w:t xml:space="preserve"> Сторінка реєстрації</w:t>
-      </w:r>
-    </w:p>
-    <w:p>
-      <w:pPr>
-        <w:pStyle w:val="a9"/>
-        <w:keepNext/>
-        <w:numPr>
-          <w:ilvl w:val="0"/>
-          <w:numId w:val="4"/>
-        </w:numPr>
-        <w:shd w:val="clear" w:color="auto" w:fill="FFFFFF"/>
-        <w:spacing w:before="100" w:beforeAutospacing="1" w:after="100" w:afterAutospacing="1" w:line="240" w:lineRule="auto"/>
-        <w:rPr>
-          <w:rFonts w:ascii="Times New Roman" w:eastAsia="Times New Roman" w:hAnsi="Times New Roman" w:cs="Times New Roman"/>
-          <w:kern w:val="0"/>
-          <w:sz w:val="24"/>
-          <w:szCs w:val="24"/>
-          <w:lang w:val="uk-UA"/>
-          <w14:ligatures w14:val="none"/>
-        </w:rPr>
-      </w:pPr>
-      <w:r>
-        <w:rPr>
-          <w:rFonts w:ascii="Times New Roman" w:eastAsia="Times New Roman" w:hAnsi="Times New Roman" w:cs="Times New Roman"/>
-          <w:kern w:val="0"/>
-          <w:sz w:val="24"/>
-          <w:szCs w:val="24"/>
-          <w:lang w:val="uk-UA"/>
-          <w14:ligatures w14:val="none"/>
-        </w:rPr>
-        <w:t xml:space="preserve">Вводжу </w:t>
-      </w:r>
-      <w:r>
-        <w:rPr>
-          <w:rFonts w:ascii="Times New Roman" w:eastAsia="Times New Roman" w:hAnsi="Times New Roman" w:cs="Times New Roman"/>
-          <w:kern w:val="0"/>
-          <w:sz w:val="24"/>
-          <w:szCs w:val="24"/>
-          <w:lang w:val="uk-UA"/>
-          <w14:ligatures w14:val="none"/>
-        </w:rPr>
-        <w:t>електронну пошту та придумую надійний пароль (Рисунок №1).</w:t>
-      </w:r>
-    </w:p>
-    <w:p>
-      <w:pPr>
-        <w:pStyle w:val="a9"/>
-        <w:keepNext/>
-        <w:numPr>
-          <w:ilvl w:val="0"/>
-          <w:numId w:val="4"/>
-        </w:numPr>
-        <w:shd w:val="clear" w:color="auto" w:fill="FFFFFF"/>
-        <w:spacing w:before="100" w:beforeAutospacing="1" w:after="100" w:afterAutospacing="1" w:line="240" w:lineRule="auto"/>
-        <w:rPr>
-          <w:rFonts w:ascii="Times New Roman" w:eastAsia="Times New Roman" w:hAnsi="Times New Roman" w:cs="Times New Roman"/>
-          <w:kern w:val="0"/>
-          <w:sz w:val="24"/>
-          <w:szCs w:val="24"/>
-          <w:lang w:val="uk-UA"/>
-          <w14:ligatures w14:val="none"/>
-        </w:rPr>
-      </w:pPr>
-      <w:r>
-        <w:rPr>
-          <w:rFonts w:ascii="Times New Roman" w:eastAsia="Times New Roman" w:hAnsi="Times New Roman" w:cs="Times New Roman"/>
-          <w:kern w:val="0"/>
-          <w:sz w:val="24"/>
-          <w:szCs w:val="24"/>
-          <w:lang w:val="uk-UA"/>
-          <w14:ligatures w14:val="none"/>
-        </w:rPr>
-        <w:t xml:space="preserve">Після </w:t>
-      </w:r>
-      <w:r>
-        <w:rPr>
-          <w:rFonts w:ascii="Times New Roman" w:eastAsia="Times New Roman" w:hAnsi="Times New Roman" w:cs="Times New Roman"/>
-          <w:kern w:val="0"/>
-          <w:sz w:val="24"/>
-          <w:szCs w:val="24"/>
-          <w:lang w:val="uk-UA"/>
-          <w14:ligatures w14:val="none"/>
-        </w:rPr>
-        <w:t xml:space="preserve">цього </w:t>
-      </w:r>
-      <w:r>
-        <w:rPr>
-          <w:rFonts w:ascii="Times New Roman" w:eastAsia="Times New Roman" w:hAnsi="Times New Roman" w:cs="Times New Roman"/>
-          <w:kern w:val="0"/>
-          <w:sz w:val="24"/>
-          <w:szCs w:val="24"/>
-          <w:lang w:val="uk-UA"/>
-          <w14:ligatures w14:val="none"/>
-        </w:rPr>
-        <w:t>в</w:t>
-      </w:r>
-      <w:r>
-        <w:rPr>
-          <w:rFonts w:ascii="Times New Roman" w:eastAsia="Times New Roman" w:hAnsi="Times New Roman" w:cs="Times New Roman"/>
-          <w:kern w:val="0"/>
-          <w:sz w:val="24"/>
-          <w:szCs w:val="24"/>
-          <w:lang w:val="uk-UA"/>
-          <w14:ligatures w14:val="none"/>
-        </w:rPr>
-        <w:t>во</w:t>
-      </w:r>
-      <w:r>
-        <w:rPr>
-          <w:rFonts w:ascii="Times New Roman" w:eastAsia="Times New Roman" w:hAnsi="Times New Roman" w:cs="Times New Roman"/>
-          <w:kern w:val="0"/>
-          <w:sz w:val="24"/>
-          <w:szCs w:val="24"/>
-          <w:lang w:val="uk-UA"/>
-          <w14:ligatures w14:val="none"/>
-        </w:rPr>
-        <w:t>д</w:t>
-      </w:r>
-      <w:r>
-        <w:rPr>
-          <w:rFonts w:ascii="Times New Roman" w:eastAsia="Times New Roman" w:hAnsi="Times New Roman" w:cs="Times New Roman"/>
-          <w:kern w:val="0"/>
-          <w:sz w:val="24"/>
-          <w:szCs w:val="24"/>
-          <w:lang w:val="uk-UA"/>
-          <w14:ligatures w14:val="none"/>
-        </w:rPr>
-        <w:t>жу своє ім’я та прізвище</w:t>
-      </w:r>
-      <w:r>
-        <w:rPr>
-          <w:rFonts w:ascii="Times New Roman" w:eastAsia="Times New Roman" w:hAnsi="Times New Roman" w:cs="Times New Roman"/>
-          <w:kern w:val="0"/>
-          <w:sz w:val="24"/>
-          <w:szCs w:val="24"/>
-          <w:lang w:val="uk-UA"/>
-          <w14:ligatures w14:val="none"/>
-        </w:rPr>
-        <w:t xml:space="preserve">. </w:t>
-      </w:r>
-    </w:p>
-    <w:p>
-      <w:pPr>
-        <w:pStyle w:val="a9"/>
-        <w:keepNext/>
-        <w:numPr>
-          <w:ilvl w:val="0"/>
-          <w:numId w:val="4"/>
-        </w:numPr>
-        <w:shd w:val="clear" w:color="auto" w:fill="FFFFFF"/>
-        <w:spacing w:after="0" w:line="240" w:lineRule="auto"/>
-        <w:ind w:left="641" w:hanging="357"/>
-        <w:rPr>
-          <w:rFonts w:ascii="Times New Roman" w:eastAsia="Times New Roman" w:hAnsi="Times New Roman" w:cs="Times New Roman"/>
-          <w:kern w:val="0"/>
-          <w:sz w:val="24"/>
-          <w:szCs w:val="24"/>
-          <w:lang w:val="uk-UA"/>
-          <w14:ligatures w14:val="none"/>
-        </w:rPr>
-      </w:pPr>
-      <w:r>
-        <w:rPr>
-          <w:rFonts w:ascii="Times New Roman" w:eastAsia="Times New Roman" w:hAnsi="Times New Roman" w:cs="Times New Roman"/>
-          <w:kern w:val="0"/>
-          <w:sz w:val="24"/>
-          <w:szCs w:val="24"/>
-          <w:lang w:val="uk-UA"/>
-          <w14:ligatures w14:val="none"/>
-        </w:rPr>
-        <w:t>Обираю країну та місто проживання</w:t>
-      </w:r>
-      <w:r>
-        <w:rPr>
-          <w:rFonts w:ascii="Times New Roman" w:eastAsia="Times New Roman" w:hAnsi="Times New Roman" w:cs="Times New Roman"/>
-          <w:kern w:val="0"/>
-          <w:sz w:val="24"/>
-          <w:szCs w:val="24"/>
-          <w:lang w:val="uk-UA"/>
-          <w14:ligatures w14:val="none"/>
-        </w:rPr>
-        <w:t xml:space="preserve"> (Рисунок №2)</w:t>
-      </w:r>
-      <w:r>
-        <w:rPr>
-          <w:rFonts w:ascii="Times New Roman" w:eastAsia="Times New Roman" w:hAnsi="Times New Roman" w:cs="Times New Roman"/>
-          <w:kern w:val="0"/>
-          <w:sz w:val="24"/>
-          <w:szCs w:val="24"/>
-          <w:lang w:val="uk-UA"/>
-          <w14:ligatures w14:val="none"/>
-        </w:rPr>
-        <w:t>.</w:t>
-      </w:r>
-    </w:p>
-    <w:p>
-      <w:pPr>
-        <w:keepNext/>
-        <w:shd w:val="clear" w:color="auto" w:fill="FFFFFF"/>
-        <w:spacing w:after="0" w:line="240" w:lineRule="auto"/>
-        <w:ind w:left="284"/>
-        <w:jc w:val="center"/>
-      </w:pPr>
-      <w:r>
-        <w:rPr>
-          <w:rFonts w:ascii="Times New Roman" w:hAnsi="Times New Roman" w:cs="Times New Roman"/>
-          <w:noProof/>
-          <w:sz w:val="24"/>
-          <w:szCs w:val="24"/>
-          <w:lang w:val="uk-UA"/>
-        </w:rPr>
-        <w:drawing>
-          <wp:inline distT="0" distB="0" distL="0" distR="0" wp14:anchorId="563F80E1" wp14:editId="1817C08D">
-            <wp:extent cx="2858210" cy="2450864"/>
-            <wp:effectExtent l="0" t="0" r="0" b="6985"/>
-            <wp:docPr id="1402022141" name="Рисунок 1" descr="Зображення, що містить текст, знімок екрана, Шрифт, число&#10;&#10;Автоматично згенерований опис"/>
-            <wp:cNvGraphicFramePr>
-              <a:graphicFrameLocks xmlns:a="http://schemas.openxmlformats.org/drawingml/2006/main" noChangeAspect="1"/>
-            </wp:cNvGraphicFramePr>
-            <a:graphic xmlns:a="http://schemas.openxmlformats.org/drawingml/2006/main">
-              <a:graphicData uri="http://schemas.openxmlformats.org/drawingml/2006/picture">
-                <pic:pic xmlns:pic="http://schemas.openxmlformats.org/drawingml/2006/picture">
-                  <pic:nvPicPr>
-                    <pic:cNvPr id="1402022141" name="Рисунок 1" descr="Зображення, що містить текст, знімок екрана, Шрифт, число&#10;&#10;Автоматично згенерований опис"/>
-                    <pic:cNvPicPr/>
-                  </pic:nvPicPr>
-                  <pic:blipFill>
-                    <a:blip r:embed="rId8"/>
-                    <a:stretch>
-                      <a:fillRect/>
-                    </a:stretch>
-                  </pic:blipFill>
-                  <pic:spPr>
-                    <a:xfrm>
-                      <a:off x="0" y="0"/>
-                      <a:ext cx="2866410" cy="2457895"/>
-                    </a:xfrm>
-                    <a:prstGeom prst="rect">
-                      <a:avLst/>
-                    </a:prstGeom>
-                  </pic:spPr>
-                </pic:pic>
-              </a:graphicData>
-            </a:graphic>
-          </wp:inline>
-        </w:drawing>
-      </w:r>
-    </w:p>
-    <w:p>
-      <w:pPr>
-        <w:pStyle w:val="af1"/>
-        <w:spacing w:after="0"/>
-        <w:jc w:val="center"/>
-        <w:rPr>
-          <w:rFonts w:ascii="Times New Roman" w:hAnsi="Times New Roman" w:cs="Times New Roman"/>
-          <w:noProof/>
-          <w:sz w:val="24"/>
-          <w:szCs w:val="24"/>
-          <w:lang w:val="uk-UA"/>
-        </w:rPr>
-      </w:pPr>
-      <w:r>
-        <w:rPr>
-          <w:rFonts w:ascii="Times New Roman" w:hAnsi="Times New Roman" w:cs="Times New Roman"/>
-          <w:noProof/>
-          <w:sz w:val="24"/>
-          <w:szCs w:val="24"/>
-          <w:lang w:val="uk-UA"/>
-        </w:rPr>
-        <w:t>Рисунок №2 - Введення адреси</w:t>
-      </w:r>
-    </w:p>
-    <w:p>
-      <w:pPr>
-        <w:pStyle w:val="a9"/>
-        <w:numPr>
-          <w:ilvl w:val="0"/>
-          <w:numId w:val="4"/>
-        </w:numPr>
-        <w:rPr>
-          <w:lang w:val="uk-UA"/>
-        </w:rPr>
-      </w:pPr>
-      <w:r>
-        <w:rPr>
-          <w:lang w:val="uk-UA"/>
-        </w:rPr>
-        <w:t xml:space="preserve">На наступному етапі </w:t>
-      </w:r>
-      <w:r>
-        <w:rPr>
-          <w:lang w:val="uk-UA"/>
-        </w:rPr>
-        <w:t xml:space="preserve">обираю пункт </w:t>
-      </w:r>
-      <w:r>
-        <w:rPr>
-          <w:lang w:val="ru-RU"/>
-        </w:rPr>
-        <w:t>“</w:t>
-      </w:r>
-      <w:r>
-        <w:t>I</w:t>
-      </w:r>
-      <w:r>
-        <w:rPr>
-          <w:lang w:val="ru-RU"/>
-        </w:rPr>
-        <w:t>’</w:t>
-      </w:r>
-      <w:r>
-        <w:t>m</w:t>
-      </w:r>
-      <w:r>
-        <w:rPr>
-          <w:lang w:val="ru-RU"/>
-        </w:rPr>
-        <w:t xml:space="preserve"> </w:t>
-      </w:r>
-      <w:r>
-        <w:t>a</w:t>
-      </w:r>
-      <w:r>
-        <w:rPr>
-          <w:lang w:val="ru-RU"/>
-        </w:rPr>
-        <w:t xml:space="preserve"> </w:t>
-      </w:r>
-      <w:r>
-        <w:t>student</w:t>
-      </w:r>
-      <w:r>
-        <w:rPr>
-          <w:lang w:val="ru-RU"/>
-        </w:rPr>
-        <w:t>”</w:t>
-      </w:r>
-      <w:r>
-        <w:rPr>
-          <w:lang w:val="ru-RU"/>
-        </w:rPr>
-        <w:t xml:space="preserve"> (Рисунок №3).</w:t>
-      </w:r>
-    </w:p>
-    <w:p>
-      <w:pPr>
-        <w:ind w:left="284"/>
-        <w:jc w:val="center"/>
-        <w:rPr>
-          <w:lang w:val="uk-UA"/>
-        </w:rPr>
-      </w:pPr>
-      <w:r>
-        <w:rPr>
-          <w:noProof/>
-          <w:lang w:val="uk-UA"/>
-        </w:rPr>
-        <w:lastRenderedPageBreak/>
-        <w:drawing>
-          <wp:inline distT="0" distB="0" distL="0" distR="0" wp14:anchorId="554951B0" wp14:editId="2942726B">
-            <wp:extent cx="3311482" cy="1758017"/>
-            <wp:effectExtent l="0" t="0" r="3810" b="0"/>
-            <wp:docPr id="68517532" name="Рисунок 1" descr="Зображення, що містить текст, знімок екрана, Шрифт, ряд&#10;&#10;Автоматично згенерований опис"/>
-            <wp:cNvGraphicFramePr>
-              <a:graphicFrameLocks xmlns:a="http://schemas.openxmlformats.org/drawingml/2006/main" noChangeAspect="1"/>
-            </wp:cNvGraphicFramePr>
-            <a:graphic xmlns:a="http://schemas.openxmlformats.org/drawingml/2006/main">
-              <a:graphicData uri="http://schemas.openxmlformats.org/drawingml/2006/picture">
-                <pic:pic xmlns:pic="http://schemas.openxmlformats.org/drawingml/2006/picture">
-                  <pic:nvPicPr>
-                    <pic:cNvPr id="68517532" name="Рисунок 1" descr="Зображення, що містить текст, знімок екрана, Шрифт, ряд&#10;&#10;Автоматично згенерований опис"/>
-                    <pic:cNvPicPr/>
-                  </pic:nvPicPr>
-                  <pic:blipFill>
-                    <a:blip r:embed="rId9"/>
-                    <a:stretch>
-                      <a:fillRect/>
-                    </a:stretch>
-                  </pic:blipFill>
-                  <pic:spPr>
-                    <a:xfrm>
-                      <a:off x="0" y="0"/>
-                      <a:ext cx="3316866" cy="1760876"/>
-                    </a:xfrm>
-                    <a:prstGeom prst="rect">
-                      <a:avLst/>
-                    </a:prstGeom>
-                  </pic:spPr>
-                </pic:pic>
-              </a:graphicData>
-            </a:graphic>
-          </wp:inline>
-        </w:drawing>
-      </w:r>
-    </w:p>
-    <w:p>
-      <w:pPr>
-        <w:ind w:left="284"/>
-        <w:jc w:val="center"/>
-        <w:rPr>
-          <w:rFonts w:ascii="Times New Roman" w:hAnsi="Times New Roman" w:cs="Times New Roman"/>
-          <w:noProof/>
-          <w:sz w:val="24"/>
-          <w:szCs w:val="24"/>
-          <w:lang w:val="uk-UA"/>
-        </w:rPr>
-      </w:pPr>
-      <w:r>
-        <w:rPr>
-          <w:rFonts w:ascii="Times New Roman" w:hAnsi="Times New Roman" w:cs="Times New Roman"/>
-          <w:noProof/>
-          <w:sz w:val="24"/>
-          <w:szCs w:val="24"/>
-          <w:lang w:val="uk-UA"/>
-        </w:rPr>
-        <w:t>Рисунок №</w:t>
-      </w:r>
-      <w:r>
-        <w:rPr>
-          <w:rFonts w:ascii="Times New Roman" w:hAnsi="Times New Roman" w:cs="Times New Roman"/>
-          <w:noProof/>
-          <w:sz w:val="24"/>
-          <w:szCs w:val="24"/>
-          <w:lang w:val="uk-UA"/>
-        </w:rPr>
-        <w:t>3</w:t>
-      </w:r>
-      <w:r>
-        <w:rPr>
-          <w:rFonts w:ascii="Times New Roman" w:hAnsi="Times New Roman" w:cs="Times New Roman"/>
-          <w:noProof/>
-          <w:sz w:val="24"/>
-          <w:szCs w:val="24"/>
-          <w:lang w:val="uk-UA"/>
-        </w:rPr>
-        <w:t xml:space="preserve"> </w:t>
-      </w:r>
-      <w:r>
-        <w:rPr>
-          <w:rFonts w:ascii="Times New Roman" w:hAnsi="Times New Roman" w:cs="Times New Roman"/>
-          <w:noProof/>
-          <w:sz w:val="24"/>
-          <w:szCs w:val="24"/>
-          <w:lang w:val="uk-UA"/>
-        </w:rPr>
-        <w:t>–</w:t>
-      </w:r>
-      <w:r>
-        <w:rPr>
-          <w:rFonts w:ascii="Times New Roman" w:hAnsi="Times New Roman" w:cs="Times New Roman"/>
-          <w:noProof/>
-          <w:sz w:val="24"/>
-          <w:szCs w:val="24"/>
-          <w:lang w:val="uk-UA"/>
-        </w:rPr>
-        <w:t xml:space="preserve"> </w:t>
-      </w:r>
-      <w:r>
-        <w:rPr>
-          <w:rFonts w:ascii="Times New Roman" w:hAnsi="Times New Roman" w:cs="Times New Roman"/>
-          <w:noProof/>
-          <w:sz w:val="24"/>
-          <w:szCs w:val="24"/>
-          <w:lang w:val="uk-UA"/>
-        </w:rPr>
-        <w:t>Обирання робочо</w:t>
-      </w:r>
-      <w:r>
-        <w:rPr>
-          <w:rFonts w:ascii="Times New Roman" w:hAnsi="Times New Roman" w:cs="Times New Roman"/>
-          <w:noProof/>
-          <w:sz w:val="24"/>
-          <w:szCs w:val="24"/>
-          <w:lang w:val="uk-UA"/>
-        </w:rPr>
-        <w:t>го</w:t>
-      </w:r>
-      <w:r>
-        <w:rPr>
-          <w:rFonts w:ascii="Times New Roman" w:hAnsi="Times New Roman" w:cs="Times New Roman"/>
-          <w:noProof/>
-          <w:sz w:val="24"/>
-          <w:szCs w:val="24"/>
-          <w:lang w:val="uk-UA"/>
-        </w:rPr>
-        <w:t xml:space="preserve"> статусу</w:t>
-      </w:r>
-    </w:p>
-    <w:p>
-      <w:pPr>
-        <w:pStyle w:val="a9"/>
-        <w:numPr>
-          <w:ilvl w:val="0"/>
-          <w:numId w:val="4"/>
-        </w:numPr>
-        <w:jc w:val="both"/>
-        <w:rPr>
-          <w:lang w:val="uk-UA"/>
-        </w:rPr>
-      </w:pPr>
-      <w:r>
-        <w:rPr>
-          <w:lang w:val="uk-UA"/>
-        </w:rPr>
-        <w:t>Заповнюю інформацію про своє навчання в університеті (</w:t>
-      </w:r>
-      <w:r>
-        <w:rPr>
-          <w:lang w:val="ru-RU"/>
-        </w:rPr>
-        <w:t>Рисунок №4</w:t>
-      </w:r>
-      <w:r>
-        <w:rPr>
-          <w:lang w:val="uk-UA"/>
-        </w:rPr>
-        <w:t>)</w:t>
-      </w:r>
-    </w:p>
-    <w:p>
-      <w:pPr>
-        <w:ind w:left="284"/>
-        <w:jc w:val="center"/>
-        <w:rPr>
-          <w:lang w:val="uk-UA"/>
-        </w:rPr>
-      </w:pPr>
-      <w:r>
-        <w:rPr>
-          <w:noProof/>
-          <w:lang w:val="uk-UA"/>
-        </w:rPr>
-        <w:drawing>
-          <wp:inline distT="0" distB="0" distL="0" distR="0" wp14:anchorId="2926C6CA" wp14:editId="5630B548">
-            <wp:extent cx="3464477" cy="1919121"/>
-            <wp:effectExtent l="0" t="0" r="3175" b="5080"/>
-            <wp:docPr id="1434475536" name="Рисунок 1" descr="Зображення, що містить текст, знімок екрана, Шрифт, число&#10;&#10;Автоматично згенерований опис"/>
-            <wp:cNvGraphicFramePr>
-              <a:graphicFrameLocks xmlns:a="http://schemas.openxmlformats.org/drawingml/2006/main" noChangeAspect="1"/>
-            </wp:cNvGraphicFramePr>
-            <a:graphic xmlns:a="http://schemas.openxmlformats.org/drawingml/2006/main">
-              <a:graphicData uri="http://schemas.openxmlformats.org/drawingml/2006/picture">
-                <pic:pic xmlns:pic="http://schemas.openxmlformats.org/drawingml/2006/picture">
-                  <pic:nvPicPr>
-                    <pic:cNvPr id="1434475536" name="Рисунок 1" descr="Зображення, що містить текст, знімок екрана, Шрифт, число&#10;&#10;Автоматично згенерований опис"/>
-                    <pic:cNvPicPr/>
-                  </pic:nvPicPr>
-                  <pic:blipFill>
-                    <a:blip r:embed="rId10"/>
-                    <a:stretch>
-                      <a:fillRect/>
-                    </a:stretch>
-                  </pic:blipFill>
-                  <pic:spPr>
-                    <a:xfrm>
-                      <a:off x="0" y="0"/>
-                      <a:ext cx="3469338" cy="1921814"/>
-                    </a:xfrm>
-                    <a:prstGeom prst="rect">
-                      <a:avLst/>
-                    </a:prstGeom>
-                  </pic:spPr>
-                </pic:pic>
-              </a:graphicData>
-            </a:graphic>
-          </wp:inline>
-        </w:drawing>
-      </w:r>
-    </w:p>
-    <w:p>
-      <w:pPr>
-        <w:ind w:left="284"/>
-        <w:jc w:val="center"/>
-        <w:rPr>
-          <w:rFonts w:ascii="Times New Roman" w:hAnsi="Times New Roman" w:cs="Times New Roman"/>
-          <w:noProof/>
-          <w:sz w:val="24"/>
-          <w:szCs w:val="24"/>
-          <w:lang w:val="uk-UA"/>
-        </w:rPr>
-      </w:pPr>
-      <w:r>
-        <w:rPr>
-          <w:rFonts w:ascii="Times New Roman" w:hAnsi="Times New Roman" w:cs="Times New Roman"/>
-          <w:noProof/>
-          <w:sz w:val="24"/>
-          <w:szCs w:val="24"/>
-          <w:lang w:val="uk-UA"/>
-        </w:rPr>
-        <w:t>Рисунок №</w:t>
-      </w:r>
-      <w:r>
-        <w:rPr>
-          <w:rFonts w:ascii="Times New Roman" w:hAnsi="Times New Roman" w:cs="Times New Roman"/>
-          <w:noProof/>
-          <w:sz w:val="24"/>
-          <w:szCs w:val="24"/>
-          <w:lang w:val="uk-UA"/>
-        </w:rPr>
-        <w:t>4</w:t>
-      </w:r>
-      <w:r>
-        <w:rPr>
-          <w:rFonts w:ascii="Times New Roman" w:hAnsi="Times New Roman" w:cs="Times New Roman"/>
-          <w:noProof/>
-          <w:sz w:val="24"/>
-          <w:szCs w:val="24"/>
-          <w:lang w:val="uk-UA"/>
-        </w:rPr>
-        <w:t xml:space="preserve"> </w:t>
-      </w:r>
-      <w:r>
-        <w:rPr>
-          <w:rFonts w:ascii="Times New Roman" w:hAnsi="Times New Roman" w:cs="Times New Roman"/>
-          <w:noProof/>
-          <w:sz w:val="24"/>
-          <w:szCs w:val="24"/>
-          <w:lang w:val="uk-UA"/>
-        </w:rPr>
-        <w:t>–</w:t>
-      </w:r>
-      <w:r>
-        <w:rPr>
-          <w:rFonts w:ascii="Times New Roman" w:hAnsi="Times New Roman" w:cs="Times New Roman"/>
-          <w:noProof/>
-          <w:sz w:val="24"/>
-          <w:szCs w:val="24"/>
-          <w:lang w:val="uk-UA"/>
-        </w:rPr>
-        <w:t xml:space="preserve"> </w:t>
-      </w:r>
-      <w:r>
-        <w:rPr>
-          <w:rFonts w:ascii="Times New Roman" w:hAnsi="Times New Roman" w:cs="Times New Roman"/>
-          <w:noProof/>
-          <w:sz w:val="24"/>
-          <w:szCs w:val="24"/>
-          <w:lang w:val="uk-UA"/>
-        </w:rPr>
-        <w:t>Інформація про університет</w:t>
-      </w:r>
-    </w:p>
-    <w:p>
-      <w:pPr>
-        <w:pStyle w:val="a9"/>
-        <w:numPr>
-          <w:ilvl w:val="0"/>
-          <w:numId w:val="4"/>
-        </w:numPr>
-        <w:jc w:val="both"/>
-        <w:rPr>
-          <w:rFonts w:ascii="Times New Roman" w:hAnsi="Times New Roman" w:cs="Times New Roman"/>
-          <w:noProof/>
-          <w:sz w:val="24"/>
-          <w:szCs w:val="24"/>
-          <w:lang w:val="uk-UA"/>
-        </w:rPr>
-      </w:pPr>
-      <w:r>
-        <w:rPr>
-          <w:rFonts w:ascii="Times New Roman" w:hAnsi="Times New Roman" w:cs="Times New Roman"/>
-          <w:noProof/>
-          <w:sz w:val="24"/>
-          <w:szCs w:val="24"/>
-          <w:lang w:val="uk-UA"/>
-        </w:rPr>
-        <w:t>Вводжу код, отриманий на електронну адресу</w:t>
-      </w:r>
-      <w:r>
-        <w:rPr>
-          <w:rFonts w:ascii="Times New Roman" w:hAnsi="Times New Roman" w:cs="Times New Roman"/>
-          <w:noProof/>
-          <w:sz w:val="24"/>
-          <w:szCs w:val="24"/>
-          <w:lang w:val="uk-UA"/>
-        </w:rPr>
-        <w:t>, для підтвердження (</w:t>
-      </w:r>
-      <w:r>
-        <w:rPr>
-          <w:lang w:val="ru-RU"/>
-        </w:rPr>
-        <w:t>Рисунок №5</w:t>
-      </w:r>
-      <w:r>
-        <w:rPr>
-          <w:rFonts w:ascii="Times New Roman" w:hAnsi="Times New Roman" w:cs="Times New Roman"/>
-          <w:noProof/>
-          <w:sz w:val="24"/>
-          <w:szCs w:val="24"/>
-          <w:lang w:val="uk-UA"/>
-        </w:rPr>
-        <w:t>).</w:t>
-      </w:r>
-    </w:p>
-    <w:p>
-      <w:pPr>
-        <w:ind w:left="284"/>
-        <w:jc w:val="center"/>
-        <w:rPr>
-          <w:rFonts w:ascii="Times New Roman" w:hAnsi="Times New Roman" w:cs="Times New Roman"/>
-          <w:noProof/>
-          <w:sz w:val="24"/>
-          <w:szCs w:val="24"/>
-          <w:lang w:val="uk-UA"/>
-        </w:rPr>
-      </w:pPr>
-      <w:r>
-        <w:rPr>
-          <w:rFonts w:ascii="Times New Roman" w:hAnsi="Times New Roman" w:cs="Times New Roman"/>
-          <w:noProof/>
-          <w:sz w:val="24"/>
-          <w:szCs w:val="24"/>
-          <w:lang w:val="uk-UA"/>
-        </w:rPr>
-        <w:drawing>
-          <wp:inline distT="0" distB="0" distL="0" distR="0" wp14:anchorId="4B702D17" wp14:editId="178D31B5">
-            <wp:extent cx="3365058" cy="2495935"/>
-            <wp:effectExtent l="0" t="0" r="6985" b="0"/>
-            <wp:docPr id="1039481413" name="Рисунок 1" descr="Зображення, що містить текст, знімок екрана, Шрифт&#10;&#10;Автоматично згенерований опис"/>
-            <wp:cNvGraphicFramePr>
-              <a:graphicFrameLocks xmlns:a="http://schemas.openxmlformats.org/drawingml/2006/main" noChangeAspect="1"/>
-            </wp:cNvGraphicFramePr>
-            <a:graphic xmlns:a="http://schemas.openxmlformats.org/drawingml/2006/main">
-              <a:graphicData uri="http://schemas.openxmlformats.org/drawingml/2006/picture">
-                <pic:pic xmlns:pic="http://schemas.openxmlformats.org/drawingml/2006/picture">
-                  <pic:nvPicPr>
-                    <pic:cNvPr id="1039481413" name="Рисунок 1" descr="Зображення, що містить текст, знімок екрана, Шрифт&#10;&#10;Автоматично згенерований опис"/>
-                    <pic:cNvPicPr/>
-                  </pic:nvPicPr>
-                  <pic:blipFill>
-                    <a:blip r:embed="rId11"/>
-                    <a:stretch>
-                      <a:fillRect/>
-                    </a:stretch>
-                  </pic:blipFill>
-                  <pic:spPr>
-                    <a:xfrm>
-                      <a:off x="0" y="0"/>
-                      <a:ext cx="3369988" cy="2499592"/>
-                    </a:xfrm>
-                    <a:prstGeom prst="rect">
-                      <a:avLst/>
-                    </a:prstGeom>
-                  </pic:spPr>
-                </pic:pic>
-              </a:graphicData>
-            </a:graphic>
-          </wp:inline>
-        </w:drawing>
-      </w:r>
-    </w:p>
-    <w:p>
-      <w:pPr>
-        <w:ind w:left="284"/>
-        <w:jc w:val="center"/>
-        <w:rPr>
-          <w:rFonts w:ascii="Times New Roman" w:hAnsi="Times New Roman" w:cs="Times New Roman"/>
-          <w:noProof/>
-          <w:sz w:val="24"/>
-          <w:szCs w:val="24"/>
-        </w:rPr>
-      </w:pPr>
-      <w:r>
-        <w:rPr>
-          <w:rFonts w:ascii="Times New Roman" w:hAnsi="Times New Roman" w:cs="Times New Roman"/>
-          <w:noProof/>
-          <w:sz w:val="24"/>
-          <w:szCs w:val="24"/>
-          <w:lang w:val="uk-UA"/>
-        </w:rPr>
-        <w:t>Рисунок №</w:t>
-      </w:r>
-      <w:r>
-        <w:rPr>
-          <w:rFonts w:ascii="Times New Roman" w:hAnsi="Times New Roman" w:cs="Times New Roman"/>
-          <w:noProof/>
-          <w:sz w:val="24"/>
-          <w:szCs w:val="24"/>
-          <w:lang w:val="uk-UA"/>
-        </w:rPr>
-        <w:t>5</w:t>
-      </w:r>
-      <w:r>
-        <w:rPr>
-          <w:rFonts w:ascii="Times New Roman" w:hAnsi="Times New Roman" w:cs="Times New Roman"/>
-          <w:noProof/>
-          <w:sz w:val="24"/>
-          <w:szCs w:val="24"/>
-          <w:lang w:val="uk-UA"/>
-        </w:rPr>
-        <w:t xml:space="preserve"> </w:t>
-      </w:r>
-      <w:r>
-        <w:rPr>
-          <w:rFonts w:ascii="Times New Roman" w:hAnsi="Times New Roman" w:cs="Times New Roman"/>
-          <w:noProof/>
-          <w:sz w:val="24"/>
-          <w:szCs w:val="24"/>
-          <w:lang w:val="uk-UA"/>
-        </w:rPr>
-        <w:t>–</w:t>
-      </w:r>
-      <w:r>
-        <w:rPr>
-          <w:rFonts w:ascii="Times New Roman" w:hAnsi="Times New Roman" w:cs="Times New Roman"/>
-          <w:noProof/>
-          <w:sz w:val="24"/>
-          <w:szCs w:val="24"/>
-          <w:lang w:val="uk-UA"/>
-        </w:rPr>
-        <w:t xml:space="preserve"> </w:t>
-      </w:r>
-      <w:r>
-        <w:rPr>
-          <w:rFonts w:ascii="Times New Roman" w:hAnsi="Times New Roman" w:cs="Times New Roman"/>
-          <w:noProof/>
-          <w:sz w:val="24"/>
-          <w:szCs w:val="24"/>
-          <w:lang w:val="uk-UA"/>
-        </w:rPr>
-        <w:t>Інформація про університет</w:t>
-      </w:r>
-    </w:p>
-    <w:p>
-      <w:pPr>
-        <w:pStyle w:val="a9"/>
-        <w:numPr>
-          <w:ilvl w:val="0"/>
-          <w:numId w:val="4"/>
-        </w:numPr>
-        <w:jc w:val="both"/>
-        <w:rPr>
-          <w:rFonts w:ascii="Times New Roman" w:hAnsi="Times New Roman" w:cs="Times New Roman"/>
-          <w:noProof/>
-          <w:sz w:val="24"/>
-          <w:szCs w:val="24"/>
-        </w:rPr>
-      </w:pPr>
-      <w:r>
-        <w:rPr>
-          <w:rFonts w:ascii="Times New Roman" w:hAnsi="Times New Roman" w:cs="Times New Roman"/>
-          <w:noProof/>
-          <w:sz w:val="24"/>
-          <w:szCs w:val="24"/>
-          <w:lang w:val="uk-UA"/>
-        </w:rPr>
-        <w:t>Обираю напрямки роботи які мені цікаві та місто</w:t>
-      </w:r>
-      <w:r>
-        <w:rPr>
-          <w:rFonts w:ascii="Times New Roman" w:hAnsi="Times New Roman" w:cs="Times New Roman"/>
-          <w:noProof/>
-          <w:sz w:val="24"/>
-          <w:szCs w:val="24"/>
-          <w:lang w:val="uk-UA"/>
-        </w:rPr>
-        <w:t>, також вказую що відкритий до віддаленої роботи</w:t>
-      </w:r>
-      <w:r>
-        <w:rPr>
-          <w:rFonts w:ascii="Times New Roman" w:hAnsi="Times New Roman" w:cs="Times New Roman"/>
-          <w:noProof/>
-          <w:sz w:val="24"/>
-          <w:szCs w:val="24"/>
-          <w:lang w:val="uk-UA"/>
-        </w:rPr>
-        <w:t xml:space="preserve"> (</w:t>
-      </w:r>
-      <w:r>
-        <w:rPr>
-          <w:lang w:val="ru-RU"/>
-        </w:rPr>
-        <w:t>Рисунок</w:t>
-      </w:r>
-      <w:r>
-        <w:t xml:space="preserve"> №</w:t>
-      </w:r>
-      <w:r>
-        <w:rPr>
-          <w:lang w:val="uk-UA"/>
-        </w:rPr>
-        <w:t>6</w:t>
-      </w:r>
-      <w:r>
-        <w:rPr>
-          <w:rFonts w:ascii="Times New Roman" w:hAnsi="Times New Roman" w:cs="Times New Roman"/>
-          <w:noProof/>
-          <w:sz w:val="24"/>
-          <w:szCs w:val="24"/>
-          <w:lang w:val="uk-UA"/>
-        </w:rPr>
-        <w:t>)</w:t>
-      </w:r>
-      <w:r>
-        <w:rPr>
-          <w:rFonts w:ascii="Times New Roman" w:hAnsi="Times New Roman" w:cs="Times New Roman"/>
-          <w:noProof/>
-          <w:sz w:val="24"/>
-          <w:szCs w:val="24"/>
-          <w:lang w:val="uk-UA"/>
-        </w:rPr>
-        <w:t>.</w:t>
-      </w:r>
-    </w:p>
-    <w:p>
-      <w:pPr>
-        <w:jc w:val="center"/>
-        <w:rPr>
-          <w:rFonts w:ascii="Times New Roman" w:hAnsi="Times New Roman" w:cs="Times New Roman"/>
-          <w:noProof/>
-          <w:sz w:val="24"/>
-          <w:szCs w:val="24"/>
-          <w:lang w:val="uk-UA"/>
-        </w:rPr>
-      </w:pPr>
-      <w:r>
-        <w:rPr>
-          <w:rFonts w:ascii="Times New Roman" w:hAnsi="Times New Roman" w:cs="Times New Roman"/>
-          <w:noProof/>
-          <w:sz w:val="24"/>
-          <w:szCs w:val="24"/>
-        </w:rPr>
-        <w:lastRenderedPageBreak/>
-        <w:drawing>
-          <wp:inline distT="0" distB="0" distL="0" distR="0" wp14:anchorId="774C377E" wp14:editId="6D47A7D1">
-            <wp:extent cx="3536789" cy="3461281"/>
-            <wp:effectExtent l="0" t="0" r="6985" b="6350"/>
-            <wp:docPr id="31885182" name="Рисунок 1" descr="Зображення, що містить текст, знімок екрана, Шрифт, число&#10;&#10;Автоматично згенерований опис"/>
-            <wp:cNvGraphicFramePr>
-              <a:graphicFrameLocks xmlns:a="http://schemas.openxmlformats.org/drawingml/2006/main" noChangeAspect="1"/>
-            </wp:cNvGraphicFramePr>
-            <a:graphic xmlns:a="http://schemas.openxmlformats.org/drawingml/2006/main">
-              <a:graphicData uri="http://schemas.openxmlformats.org/drawingml/2006/picture">
-                <pic:pic xmlns:pic="http://schemas.openxmlformats.org/drawingml/2006/picture">
-                  <pic:nvPicPr>
-                    <pic:cNvPr id="31885182" name="Рисунок 1" descr="Зображення, що містить текст, знімок екрана, Шрифт, число&#10;&#10;Автоматично згенерований опис"/>
-                    <pic:cNvPicPr/>
-                  </pic:nvPicPr>
-                  <pic:blipFill>
-                    <a:blip r:embed="rId12"/>
-                    <a:stretch>
-                      <a:fillRect/>
-                    </a:stretch>
-                  </pic:blipFill>
-                  <pic:spPr>
-                    <a:xfrm>
-                      <a:off x="0" y="0"/>
-                      <a:ext cx="3547381" cy="3471647"/>
-                    </a:xfrm>
-                    <a:prstGeom prst="rect">
-                      <a:avLst/>
-                    </a:prstGeom>
-                  </pic:spPr>
-                </pic:pic>
-              </a:graphicData>
-            </a:graphic>
-          </wp:inline>
-        </w:drawing>
-      </w:r>
-    </w:p>
-    <w:p>
-      <w:pPr>
-        <w:ind w:left="284"/>
-        <w:jc w:val="center"/>
-        <w:rPr>
-          <w:rFonts w:ascii="Times New Roman" w:hAnsi="Times New Roman" w:cs="Times New Roman"/>
-          <w:noProof/>
-          <w:sz w:val="24"/>
-          <w:szCs w:val="24"/>
-          <w:lang w:val="uk-UA"/>
-        </w:rPr>
-      </w:pPr>
-      <w:r>
-        <w:rPr>
-          <w:rFonts w:ascii="Times New Roman" w:hAnsi="Times New Roman" w:cs="Times New Roman"/>
-          <w:noProof/>
-          <w:sz w:val="24"/>
-          <w:szCs w:val="24"/>
-          <w:lang w:val="uk-UA"/>
-        </w:rPr>
-        <w:t>Рисунок №</w:t>
-      </w:r>
-      <w:r>
-        <w:rPr>
-          <w:rFonts w:ascii="Times New Roman" w:hAnsi="Times New Roman" w:cs="Times New Roman"/>
-          <w:noProof/>
-          <w:sz w:val="24"/>
-          <w:szCs w:val="24"/>
-          <w:lang w:val="uk-UA"/>
-        </w:rPr>
-        <w:t>6</w:t>
-      </w:r>
-      <w:r>
-        <w:rPr>
-          <w:rFonts w:ascii="Times New Roman" w:hAnsi="Times New Roman" w:cs="Times New Roman"/>
-          <w:noProof/>
-          <w:sz w:val="24"/>
-          <w:szCs w:val="24"/>
-          <w:lang w:val="uk-UA"/>
-        </w:rPr>
-        <w:t xml:space="preserve"> </w:t>
-      </w:r>
-      <w:r>
-        <w:rPr>
-          <w:rFonts w:ascii="Times New Roman" w:hAnsi="Times New Roman" w:cs="Times New Roman"/>
-          <w:noProof/>
-          <w:sz w:val="24"/>
-          <w:szCs w:val="24"/>
-          <w:lang w:val="uk-UA"/>
-        </w:rPr>
-        <w:t>–</w:t>
-      </w:r>
-      <w:r>
-        <w:rPr>
-          <w:rFonts w:ascii="Times New Roman" w:hAnsi="Times New Roman" w:cs="Times New Roman"/>
-          <w:noProof/>
-          <w:sz w:val="24"/>
-          <w:szCs w:val="24"/>
-          <w:lang w:val="uk-UA"/>
-        </w:rPr>
-        <w:t xml:space="preserve"> </w:t>
-      </w:r>
-      <w:r>
-        <w:rPr>
-          <w:rFonts w:ascii="Times New Roman" w:hAnsi="Times New Roman" w:cs="Times New Roman"/>
-          <w:noProof/>
-          <w:sz w:val="24"/>
-          <w:szCs w:val="24"/>
-          <w:lang w:val="uk-UA"/>
-        </w:rPr>
-        <w:t>Уподобання щодо професій</w:t>
-      </w:r>
-    </w:p>
-    <w:p>
-      <w:pPr>
-        <w:pStyle w:val="a9"/>
-        <w:numPr>
-          <w:ilvl w:val="0"/>
-          <w:numId w:val="4"/>
-        </w:numPr>
-        <w:jc w:val="both"/>
-        <w:rPr>
-          <w:rFonts w:ascii="Times New Roman" w:hAnsi="Times New Roman" w:cs="Times New Roman"/>
-          <w:noProof/>
-          <w:sz w:val="24"/>
-          <w:szCs w:val="24"/>
-          <w:lang w:val="uk-UA"/>
-        </w:rPr>
-      </w:pPr>
-      <w:r>
-        <w:rPr>
-          <w:rFonts w:ascii="Times New Roman" w:hAnsi="Times New Roman" w:cs="Times New Roman"/>
-          <w:noProof/>
-          <w:sz w:val="24"/>
-          <w:szCs w:val="24"/>
-          <w:lang w:val="uk-UA"/>
-        </w:rPr>
-        <w:t>Додаю якомога більше інформації про себе редагуючи свій профіль (</w:t>
-      </w:r>
-      <w:r>
-        <w:rPr>
-          <w:lang w:val="ru-RU"/>
-        </w:rPr>
-        <w:t>Рисунок</w:t>
-      </w:r>
-      <w:r>
-        <w:rPr>
-          <w:lang w:val="ru-RU"/>
-        </w:rPr>
-        <w:t xml:space="preserve"> №</w:t>
-      </w:r>
-      <w:r>
-        <w:rPr>
-          <w:lang w:val="uk-UA"/>
-        </w:rPr>
-        <w:t>7</w:t>
-      </w:r>
-      <w:r>
-        <w:rPr>
-          <w:rFonts w:ascii="Times New Roman" w:hAnsi="Times New Roman" w:cs="Times New Roman"/>
-          <w:noProof/>
-          <w:sz w:val="24"/>
-          <w:szCs w:val="24"/>
-          <w:lang w:val="uk-UA"/>
-        </w:rPr>
-        <w:t>).</w:t>
-      </w:r>
-    </w:p>
-    <w:p>
-      <w:pPr>
-        <w:ind w:left="284"/>
-        <w:jc w:val="center"/>
-        <w:rPr>
-          <w:rFonts w:ascii="Times New Roman" w:hAnsi="Times New Roman" w:cs="Times New Roman"/>
-          <w:noProof/>
-          <w:sz w:val="24"/>
-          <w:szCs w:val="24"/>
-          <w:lang w:val="uk-UA"/>
-        </w:rPr>
-      </w:pPr>
-      <w:r>
-        <w:rPr>
-          <w:rFonts w:ascii="Times New Roman" w:hAnsi="Times New Roman" w:cs="Times New Roman"/>
-          <w:noProof/>
-          <w:sz w:val="24"/>
-          <w:szCs w:val="24"/>
-          <w:lang w:val="uk-UA"/>
-        </w:rPr>
-        <w:drawing>
-          <wp:inline distT="0" distB="0" distL="0" distR="0" wp14:anchorId="06C35090" wp14:editId="54B82BF0">
-            <wp:extent cx="3272502" cy="2205888"/>
-            <wp:effectExtent l="0" t="0" r="4445" b="4445"/>
-            <wp:docPr id="658827229" name="Рисунок 1" descr="Зображення, що містить текст, знімок екрана, програмне забезпечення, Комп’ютерна піктограма&#10;&#10;Автоматично згенерований опис"/>
-            <wp:cNvGraphicFramePr>
-              <a:graphicFrameLocks xmlns:a="http://schemas.openxmlformats.org/drawingml/2006/main" noChangeAspect="1"/>
-            </wp:cNvGraphicFramePr>
-            <a:graphic xmlns:a="http://schemas.openxmlformats.org/drawingml/2006/main">
-              <a:graphicData uri="http://schemas.openxmlformats.org/drawingml/2006/picture">
-                <pic:pic xmlns:pic="http://schemas.openxmlformats.org/drawingml/2006/picture">
-                  <pic:nvPicPr>
-                    <pic:cNvPr id="658827229" name="Рисунок 1" descr="Зображення, що містить текст, знімок екрана, програмне забезпечення, Комп’ютерна піктограма&#10;&#10;Автоматично згенерований опис"/>
-                    <pic:cNvPicPr/>
-                  </pic:nvPicPr>
-                  <pic:blipFill>
-                    <a:blip r:embed="rId13"/>
-                    <a:stretch>
-                      <a:fillRect/>
-                    </a:stretch>
-                  </pic:blipFill>
-                  <pic:spPr>
-                    <a:xfrm>
-                      <a:off x="0" y="0"/>
-                      <a:ext cx="3290620" cy="2218101"/>
-                    </a:xfrm>
-                    <a:prstGeom prst="rect">
-                      <a:avLst/>
-                    </a:prstGeom>
-                  </pic:spPr>
-                </pic:pic>
-              </a:graphicData>
-            </a:graphic>
-          </wp:inline>
-        </w:drawing>
-      </w:r>
-    </w:p>
-    <w:p>
-      <w:pPr>
-        <w:ind w:left="284"/>
-        <w:jc w:val="center"/>
-        <w:rPr>
-          <w:rFonts w:ascii="Times New Roman" w:hAnsi="Times New Roman" w:cs="Times New Roman"/>
-          <w:noProof/>
-          <w:sz w:val="24"/>
-          <w:szCs w:val="24"/>
-          <w:lang w:val="uk-UA"/>
-        </w:rPr>
-      </w:pPr>
-      <w:r>
-        <w:rPr>
-          <w:rFonts w:ascii="Times New Roman" w:hAnsi="Times New Roman" w:cs="Times New Roman"/>
-          <w:noProof/>
-          <w:sz w:val="24"/>
-          <w:szCs w:val="24"/>
-          <w:lang w:val="uk-UA"/>
-        </w:rPr>
-        <w:t>Рисунок №</w:t>
-      </w:r>
-      <w:r>
-        <w:rPr>
-          <w:rFonts w:ascii="Times New Roman" w:hAnsi="Times New Roman" w:cs="Times New Roman"/>
-          <w:noProof/>
-          <w:sz w:val="24"/>
-          <w:szCs w:val="24"/>
-          <w:lang w:val="uk-UA"/>
-        </w:rPr>
-        <w:t>7</w:t>
-      </w:r>
-      <w:r>
-        <w:rPr>
-          <w:rFonts w:ascii="Times New Roman" w:hAnsi="Times New Roman" w:cs="Times New Roman"/>
-          <w:noProof/>
-          <w:sz w:val="24"/>
-          <w:szCs w:val="24"/>
-          <w:lang w:val="uk-UA"/>
-        </w:rPr>
-        <w:t xml:space="preserve"> </w:t>
-      </w:r>
-      <w:r>
-        <w:rPr>
-          <w:rFonts w:ascii="Times New Roman" w:hAnsi="Times New Roman" w:cs="Times New Roman"/>
-          <w:noProof/>
-          <w:sz w:val="24"/>
-          <w:szCs w:val="24"/>
-          <w:lang w:val="uk-UA"/>
-        </w:rPr>
-        <w:t>– Додавання інформації в профіль</w:t>
-      </w:r>
-    </w:p>
-    <w:p>
-      <w:pPr>
-        <w:pStyle w:val="a9"/>
-        <w:numPr>
-          <w:ilvl w:val="0"/>
-          <w:numId w:val="4"/>
-        </w:numPr>
-        <w:jc w:val="both"/>
-        <w:rPr>
-          <w:rFonts w:ascii="Times New Roman" w:hAnsi="Times New Roman" w:cs="Times New Roman"/>
-          <w:noProof/>
-          <w:sz w:val="24"/>
-          <w:szCs w:val="24"/>
-          <w:lang w:val="ru-RU"/>
-        </w:rPr>
-      </w:pPr>
-      <w:r>
-        <w:rPr>
-          <w:rFonts w:ascii="Times New Roman" w:hAnsi="Times New Roman" w:cs="Times New Roman"/>
-          <w:noProof/>
-          <w:sz w:val="24"/>
-          <w:szCs w:val="24"/>
-          <w:lang w:val="ru-RU"/>
-        </w:rPr>
-        <w:t xml:space="preserve">Посилання на мій профіль: </w:t>
-      </w:r>
-      <w:hyperlink r:id="rId14" w:history="1">
-        <w:r>
-          <w:rPr>
-            <w:rStyle w:val="af"/>
-            <w:rFonts w:ascii="Times New Roman" w:hAnsi="Times New Roman" w:cs="Times New Roman"/>
-            <w:noProof/>
-            <w:sz w:val="24"/>
-            <w:szCs w:val="24"/>
-            <w:lang w:val="ru-RU"/>
-          </w:rPr>
-          <w:t>https://www.linkedin.com/in/bohdan-petrovskyi-8aa935327/</w:t>
-        </w:r>
-      </w:hyperlink>
-      <w:r>
-        <w:rPr>
-          <w:rFonts w:ascii="Times New Roman" w:hAnsi="Times New Roman" w:cs="Times New Roman"/>
-          <w:noProof/>
-          <w:sz w:val="24"/>
-          <w:szCs w:val="24"/>
-          <w:lang w:val="ru-RU"/>
-        </w:rPr>
-        <w:t>.</w:t>
-      </w:r>
-    </w:p>
-    <w:p>
-      <w:pPr>
-        <w:jc w:val="center"/>
-        <w:rPr>
-          <w:rFonts w:ascii="Times New Roman" w:hAnsi="Times New Roman" w:cs="Times New Roman"/>
-          <w:b/>
-          <w:bCs/>
-          <w:noProof/>
-          <w:sz w:val="28"/>
-          <w:szCs w:val="28"/>
-          <w:lang w:val="ru-RU"/>
-        </w:rPr>
-      </w:pPr>
-      <w:r>
-        <w:rPr>
-          <w:rFonts w:ascii="Times New Roman" w:hAnsi="Times New Roman" w:cs="Times New Roman"/>
-          <w:b/>
-          <w:bCs/>
-          <w:noProof/>
-          <w:sz w:val="28"/>
-          <w:szCs w:val="28"/>
-          <w:lang w:val="ru-RU"/>
-        </w:rPr>
-        <w:t>Висновок</w:t>
-      </w:r>
-    </w:p>
-    <w:p>
-      <w:pPr>
-        <w:ind w:firstLine="284"/>
-        <w:jc w:val="both"/>
-        <w:rPr>
-          <w:rFonts w:ascii="Times New Roman" w:hAnsi="Times New Roman" w:cs="Times New Roman"/>
-          <w:noProof/>
-          <w:sz w:val="24"/>
-          <w:szCs w:val="24"/>
-          <w:lang w:val="uk-UA"/>
-        </w:rPr>
-      </w:pPr>
-      <w:r>
-        <w:rPr>
-          <w:rFonts w:ascii="Times New Roman" w:hAnsi="Times New Roman" w:cs="Times New Roman"/>
-          <w:noProof/>
-          <w:sz w:val="24"/>
-          <w:szCs w:val="24"/>
-          <w:lang w:val="ru-RU"/>
-        </w:rPr>
-        <w:t xml:space="preserve">На лабораторній роботі </w:t>
-      </w:r>
-      <w:r>
-        <w:rPr>
-          <w:rFonts w:ascii="Times New Roman" w:hAnsi="Times New Roman" w:cs="Times New Roman"/>
-          <w:noProof/>
-          <w:sz w:val="24"/>
-          <w:szCs w:val="24"/>
-          <w:lang w:val="ru-RU"/>
-        </w:rPr>
-        <w:t xml:space="preserve">я створив акаунт на професійній </w:t>
-      </w:r>
-      <w:r>
-        <w:rPr>
-          <w:rFonts w:ascii="Times New Roman" w:hAnsi="Times New Roman" w:cs="Times New Roman"/>
-          <w:noProof/>
-          <w:sz w:val="24"/>
-          <w:szCs w:val="24"/>
-          <w:lang w:val="ru-RU"/>
-        </w:rPr>
-        <w:t xml:space="preserve">соцмережі </w:t>
-      </w:r>
-      <w:r>
-        <w:rPr>
-          <w:rFonts w:ascii="Times New Roman" w:hAnsi="Times New Roman" w:cs="Times New Roman"/>
-          <w:sz w:val="24"/>
-          <w:szCs w:val="24"/>
-          <w:lang w:val="uk-UA"/>
-        </w:rPr>
-        <w:t>LinkedIn</w:t>
-      </w:r>
-      <w:r>
-        <w:rPr>
-          <w:rFonts w:ascii="Times New Roman" w:hAnsi="Times New Roman" w:cs="Times New Roman"/>
-          <w:sz w:val="24"/>
-          <w:szCs w:val="24"/>
-          <w:lang w:val="uk-UA"/>
-        </w:rPr>
-        <w:t xml:space="preserve">. </w:t>
-      </w:r>
-      <w:r>
-        <w:rPr>
-          <w:rFonts w:ascii="Times New Roman" w:hAnsi="Times New Roman" w:cs="Times New Roman"/>
-          <w:sz w:val="24"/>
-          <w:szCs w:val="24"/>
-          <w:lang w:val="uk-UA"/>
-        </w:rPr>
-        <w:t xml:space="preserve">Прочитавши матеріал </w:t>
-      </w:r>
-      <w:r>
-        <w:rPr>
-          <w:rFonts w:ascii="Times New Roman" w:hAnsi="Times New Roman" w:cs="Times New Roman"/>
-          <w:sz w:val="24"/>
-          <w:szCs w:val="24"/>
-          <w:lang w:val="uk-UA"/>
-        </w:rPr>
-        <w:t>я зрозумів важливість цієї мережі</w:t>
-      </w:r>
-      <w:r>
-        <w:rPr>
-          <w:rFonts w:ascii="Times New Roman" w:hAnsi="Times New Roman" w:cs="Times New Roman"/>
-          <w:sz w:val="24"/>
-          <w:szCs w:val="24"/>
-          <w:lang w:val="uk-UA"/>
-        </w:rPr>
-        <w:t xml:space="preserve"> </w:t>
-      </w:r>
-      <w:r>
-        <w:rPr>
-          <w:rFonts w:ascii="Times New Roman" w:hAnsi="Times New Roman" w:cs="Times New Roman"/>
-          <w:sz w:val="24"/>
-          <w:szCs w:val="24"/>
-          <w:lang w:val="uk-UA"/>
-        </w:rPr>
-        <w:t>в кар</w:t>
-      </w:r>
-      <w:r>
-        <w:rPr>
-          <w:rFonts w:ascii="Times New Roman" w:hAnsi="Times New Roman" w:cs="Times New Roman"/>
-          <w:sz w:val="24"/>
-          <w:szCs w:val="24"/>
-          <w:lang w:val="uk-UA"/>
-        </w:rPr>
-        <w:t>’</w:t>
-      </w:r>
-      <w:r>
-        <w:rPr>
-          <w:rFonts w:ascii="Times New Roman" w:hAnsi="Times New Roman" w:cs="Times New Roman"/>
-          <w:sz w:val="24"/>
-          <w:szCs w:val="24"/>
-          <w:lang w:val="uk-UA"/>
-        </w:rPr>
-        <w:t>єрному зростанні</w:t>
-      </w:r>
-      <w:r>
-        <w:rPr>
-          <w:rFonts w:ascii="Times New Roman" w:hAnsi="Times New Roman" w:cs="Times New Roman"/>
-          <w:sz w:val="24"/>
-          <w:szCs w:val="24"/>
-          <w:lang w:val="uk-UA"/>
-        </w:rPr>
-        <w:t xml:space="preserve">, </w:t>
-      </w:r>
-      <w:r>
-        <w:rPr>
-          <w:rFonts w:ascii="Times New Roman" w:hAnsi="Times New Roman" w:cs="Times New Roman"/>
-          <w:sz w:val="24"/>
-          <w:szCs w:val="24"/>
-          <w:lang w:val="uk-UA"/>
-        </w:rPr>
-        <w:t>інтелектуальному розвитку</w:t>
-      </w:r>
-      <w:r>
-        <w:rPr>
-          <w:rFonts w:ascii="Times New Roman" w:hAnsi="Times New Roman" w:cs="Times New Roman"/>
-          <w:sz w:val="24"/>
-          <w:szCs w:val="24"/>
-          <w:lang w:val="uk-UA"/>
-        </w:rPr>
-        <w:t xml:space="preserve"> </w:t>
-      </w:r>
-      <w:r>
-        <w:rPr>
-          <w:rFonts w:ascii="Times New Roman" w:hAnsi="Times New Roman" w:cs="Times New Roman"/>
-          <w:sz w:val="24"/>
-          <w:szCs w:val="24"/>
-          <w:lang w:val="uk-UA"/>
-        </w:rPr>
-        <w:t>та спілкуванні із роботодавц</w:t>
-      </w:r>
-      <w:r>
-        <w:rPr>
-          <w:rFonts w:ascii="Times New Roman" w:hAnsi="Times New Roman" w:cs="Times New Roman"/>
-          <w:sz w:val="24"/>
-          <w:szCs w:val="24"/>
-          <w:lang w:val="uk-UA"/>
-        </w:rPr>
-        <w:t xml:space="preserve">ями або іншими працівниками. </w:t>
-      </w:r>
-      <w:r>
-        <w:rPr>
-          <w:rFonts w:ascii="Times New Roman" w:hAnsi="Times New Roman" w:cs="Times New Roman"/>
-          <w:sz w:val="24"/>
-          <w:szCs w:val="24"/>
-          <w:lang w:val="uk-UA"/>
-        </w:rPr>
-        <w:t xml:space="preserve">В цілому, я вважаю, що лабораторна робота </w:t>
-      </w:r>
-      <w:r>
-        <w:rPr>
-          <w:rFonts w:ascii="Times New Roman" w:hAnsi="Times New Roman" w:cs="Times New Roman"/>
-          <w:sz w:val="24"/>
-          <w:szCs w:val="24"/>
-          <w:lang w:val="uk-UA"/>
-        </w:rPr>
-        <w:t>була корисною</w:t>
-      </w:r>
-      <w:r>
-        <w:rPr>
-          <w:rFonts w:ascii="Times New Roman" w:hAnsi="Times New Roman" w:cs="Times New Roman"/>
-          <w:sz w:val="24"/>
-          <w:szCs w:val="24"/>
-          <w:lang w:val="uk-UA"/>
-        </w:rPr>
-        <w:t xml:space="preserve"> та, навіть цікавою, адже раніше я багато чув про </w:t>
-      </w:r>
-      <w:r>
-        <w:rPr>
-          <w:rFonts w:ascii="Times New Roman" w:hAnsi="Times New Roman" w:cs="Times New Roman"/>
-          <w:sz w:val="24"/>
-          <w:szCs w:val="24"/>
-          <w:lang w:val="uk-UA"/>
-        </w:rPr>
-        <w:t>LinkedIn</w:t>
-      </w:r>
-      <w:r>
-        <w:rPr>
-          <w:rFonts w:ascii="Times New Roman" w:hAnsi="Times New Roman" w:cs="Times New Roman"/>
-          <w:sz w:val="24"/>
-          <w:szCs w:val="24"/>
-          <w:lang w:val="uk-UA"/>
-        </w:rPr>
-        <w:t>, але ніколи не працював із цією мережею.</w:t>
-      </w:r>
+      </w:pPr>
     </w:p>
     <w:sectPr>
       <w:pgSz w:w="12240" w:h="15840"/>

</xml_diff>